<commit_message>
ültimas modificaciones para entrega sw2 21-02-2020
</commit_message>
<xml_diff>
--- a/Documentos/01 Gestión/005_DESC_EMP_WRRS.docx
+++ b/Documentos/01 Gestión/005_DESC_EMP_WRRS.docx
@@ -45,8 +45,6 @@
           <w:szCs w:val="44"/>
         </w:rPr>
       </w:pPr>
-      <w:bookmarkStart w:id="0" w:name="_GoBack"/>
-      <w:bookmarkEnd w:id="0"/>
     </w:p>
     <w:p>
       <w:pPr>
@@ -414,14 +412,14 @@
           <w:lang w:eastAsia="es-VE"/>
         </w:rPr>
       </w:pPr>
-      <w:bookmarkStart w:id="1" w:name="_Toc9028251"/>
+      <w:bookmarkStart w:id="0" w:name="_Toc9028251"/>
       <w:r>
         <w:rPr>
           <w:lang w:val="es-CO"/>
         </w:rPr>
         <w:t>Historial de cambios</w:t>
       </w:r>
-      <w:bookmarkEnd w:id="1"/>
+      <w:bookmarkEnd w:id="0"/>
       <w:r>
         <w:rPr>
           <w:lang w:val="es-CO"/>
@@ -1769,7 +1767,7 @@
       <w:pPr>
         <w:pStyle w:val="Ttulo1"/>
       </w:pPr>
-      <w:bookmarkStart w:id="2" w:name="_Toc9028252"/>
+      <w:bookmarkStart w:id="1" w:name="_Toc9028252"/>
     </w:p>
     <w:p>
       <w:pPr>
@@ -1798,25 +1796,25 @@
       <w:r>
         <w:t>Descripción de las necesidades/oportunidades</w:t>
       </w:r>
+      <w:bookmarkEnd w:id="1"/>
+      <w:r>
+        <w:tab/>
+      </w:r>
+    </w:p>
+    <w:p>
+      <w:r>
+        <w:t>La emisora la voz del río Suarez no cuenta con un software enfocado al manejo y organización de las cuñas, el proceso para agendar las cuñas, el calculo de los costos de las cuñas y la consignación de los horarios de emisión en documentos físicos, se realiza de forma manual, lo que deja espacio a cometer varios errores de naturaleza humana en estos procesos, lo que ha causado inconvenientes con clientes y con el personal de la emisora.</w:t>
+      </w:r>
+    </w:p>
+    <w:p>
+      <w:pPr>
+        <w:pStyle w:val="Ttulo2"/>
+      </w:pPr>
+      <w:bookmarkStart w:id="2" w:name="_Toc9028253"/>
+      <w:r>
+        <w:t>Síntomas</w:t>
+      </w:r>
       <w:bookmarkEnd w:id="2"/>
-      <w:r>
-        <w:tab/>
-      </w:r>
-    </w:p>
-    <w:p>
-      <w:r>
-        <w:t>La emisora la voz del río Suarez no cuenta con un software enfocado al manejo y organización de las cuñas, el proceso para agendar las cuñas, el calculo de los costos de las cuñas y la consignación de los horarios de emisión en documentos físicos, se realiza de forma manual, lo que deja espacio a cometer varios errores de naturaleza humana en estos procesos, lo que ha causado inconvenientes con clientes y con el personal de la emisora.</w:t>
-      </w:r>
-    </w:p>
-    <w:p>
-      <w:pPr>
-        <w:pStyle w:val="Ttulo2"/>
-      </w:pPr>
-      <w:bookmarkStart w:id="3" w:name="_Toc9028253"/>
-      <w:r>
-        <w:t>Síntomas</w:t>
-      </w:r>
-      <w:bookmarkEnd w:id="3"/>
     </w:p>
     <w:p>
       <w:pPr>
@@ -1870,11 +1868,11 @@
       <w:pPr>
         <w:pStyle w:val="Ttulo2"/>
       </w:pPr>
-      <w:bookmarkStart w:id="4" w:name="_Toc9028254"/>
+      <w:bookmarkStart w:id="3" w:name="_Toc9028254"/>
       <w:r>
         <w:t>Causas</w:t>
       </w:r>
-      <w:bookmarkEnd w:id="4"/>
+      <w:bookmarkEnd w:id="3"/>
     </w:p>
     <w:p>
       <w:pPr>
@@ -1931,11 +1929,11 @@
       <w:pPr>
         <w:pStyle w:val="Ttulo2"/>
       </w:pPr>
-      <w:bookmarkStart w:id="5" w:name="_Toc9028255"/>
+      <w:bookmarkStart w:id="4" w:name="_Toc9028255"/>
       <w:r>
         <w:t>Pronostico</w:t>
       </w:r>
-      <w:bookmarkEnd w:id="5"/>
+      <w:bookmarkEnd w:id="4"/>
     </w:p>
     <w:p>
       <w:pPr>
@@ -1975,100 +1973,99 @@
       <w:pPr>
         <w:pStyle w:val="Ttulo2"/>
       </w:pPr>
-      <w:bookmarkStart w:id="6" w:name="_Toc9028256"/>
+      <w:bookmarkStart w:id="5" w:name="_Toc9028256"/>
       <w:r>
         <w:lastRenderedPageBreak/>
         <w:t>Diagnostico</w:t>
       </w:r>
+      <w:bookmarkEnd w:id="5"/>
+    </w:p>
+    <w:p>
+      <w:pPr>
+        <w:jc w:val="both"/>
+      </w:pPr>
+      <w:r>
+        <w:t>La em</w:t>
+      </w:r>
+      <w:r>
+        <w:t xml:space="preserve">isora </w:t>
+      </w:r>
+      <w:r>
+        <w:t>requiere de un sistema de</w:t>
+      </w:r>
+      <w:r>
+        <w:t xml:space="preserve"> organización y control para las cuñas, que permita visualizar de forma fácil e intuitiva las cuñas que están activas y que se deben transmitir, además de permitir el registro fácil de una cuña nueva, permitir el cálculo del precio realizado de forma exacta de acuerdo a las características de la cuña</w:t>
+      </w:r>
+      <w:r>
+        <w:t xml:space="preserve"> en cuestión</w:t>
+      </w:r>
+      <w:r>
+        <w:t xml:space="preserve">, generar un reporte </w:t>
+      </w:r>
+      <w:r>
+        <w:t>enfocado a la contabilidad de la emisora y permitir llevar un registro de todas las cuñas que se han elaborado y transmitido en la emisora</w:t>
+      </w:r>
+      <w:r>
+        <w:t xml:space="preserve"> y </w:t>
+      </w:r>
+      <w:r>
+        <w:t xml:space="preserve"> que satisfaga las </w:t>
+      </w:r>
+      <w:r>
+        <w:t>necesidades</w:t>
+      </w:r>
+      <w:r>
+        <w:t xml:space="preserve"> del cliente, principal motor de funcionamiento y razón de ser de</w:t>
+      </w:r>
+      <w:r>
+        <w:t xml:space="preserve"> la emisora la voz del rio Suarez </w:t>
+      </w:r>
+      <w:r>
+        <w:t>.</w:t>
+      </w:r>
+    </w:p>
+    <w:p>
+      <w:pPr>
+        <w:pStyle w:val="Ttulo1"/>
+        <w:rPr>
+          <w:lang w:val="es-CO"/>
+        </w:rPr>
+      </w:pPr>
+      <w:bookmarkStart w:id="6" w:name="_Toc9028257"/>
+      <w:r>
+        <w:rPr>
+          <w:lang w:val="es-CO"/>
+        </w:rPr>
+        <w:t>Descripción de una solución sugerida</w:t>
+      </w:r>
       <w:bookmarkEnd w:id="6"/>
     </w:p>
     <w:p>
-      <w:pPr>
-        <w:jc w:val="both"/>
-      </w:pPr>
-      <w:r>
-        <w:t>La em</w:t>
-      </w:r>
-      <w:r>
-        <w:t xml:space="preserve">isora </w:t>
-      </w:r>
-      <w:r>
-        <w:t>requiere de un sistema de</w:t>
-      </w:r>
-      <w:r>
-        <w:t xml:space="preserve"> organización y control para las cuñas, que permita visualizar de forma fácil e intuitiva las cuñas que están activas y que se deben transmitir, además de permitir el registro fácil de una cuña nueva, permitir el cálculo del precio realizado de forma exacta de acuerdo a las características de la cuña</w:t>
-      </w:r>
-      <w:r>
-        <w:t xml:space="preserve"> en cuestión</w:t>
-      </w:r>
-      <w:r>
-        <w:t xml:space="preserve">, generar un reporte </w:t>
-      </w:r>
-      <w:r>
-        <w:t>enfocado a la contabilidad de la emisora y permitir llevar un registro de todas las cuñas que se han elaborado y transmitido en la emisora</w:t>
-      </w:r>
-      <w:r>
-        <w:t xml:space="preserve"> y </w:t>
-      </w:r>
-      <w:r>
-        <w:t xml:space="preserve"> que satisfaga las </w:t>
-      </w:r>
-      <w:r>
-        <w:t>necesidades</w:t>
-      </w:r>
-      <w:r>
-        <w:t xml:space="preserve"> del cliente, principal motor de funcionamiento y razón de ser de</w:t>
-      </w:r>
-      <w:r>
-        <w:t xml:space="preserve"> la emisora la voz del rio Suarez </w:t>
-      </w:r>
-      <w:r>
-        <w:t>.</w:t>
-      </w:r>
-    </w:p>
-    <w:p>
-      <w:pPr>
-        <w:pStyle w:val="Ttulo1"/>
-        <w:rPr>
-          <w:lang w:val="es-CO"/>
-        </w:rPr>
-      </w:pPr>
-      <w:bookmarkStart w:id="7" w:name="_Toc9028257"/>
-      <w:r>
-        <w:rPr>
-          <w:lang w:val="es-CO"/>
-        </w:rPr>
-        <w:t>Descripción de una solución sugerida</w:t>
-      </w:r>
+      <w:r>
+        <w:t>Se propone la implementación de un</w:t>
+      </w:r>
+      <w:r>
+        <w:t xml:space="preserve"> sistema para la organización de las cuñas</w:t>
+      </w:r>
+      <w:r>
+        <w:t xml:space="preserve">, el cual </w:t>
+      </w:r>
+      <w:r>
+        <w:t xml:space="preserve">permitirá a los clientes poder registrarse y tener un usuario, con este usuario el cliente podrá hacer una cotización de </w:t>
+      </w:r>
+      <w:r>
+        <w:t xml:space="preserve">una cuña, si el cliente ya posee cuñas contratadas con la emisora, este podrá visualizar las características de la cuña y los horarios en los cuales se transmitirán, así el cliente puede estar seguro de que su contrato de transmisión se está llevando de manera correcta, también podrá estar  ver un historial de las cuñas que se han hecho con la emisora, con el objetivo de que el cliente pueda tener de forma confiable un log de lo que ha hecho con la emisora, </w:t>
+      </w:r>
+      <w:r>
+        <w:t>el sistema  le dará al administrador de la emisora las opciones para registrar nuevas cuñas encargadas por los clientes, le permitirá hacer el calculo correspondiente a la cuña solicitada por el cliente, además de generar re</w:t>
+      </w:r>
+      <w:r>
+        <w:t>portes contable.</w:t>
+      </w:r>
+      <w:bookmarkStart w:id="7" w:name="_GoBack"/>
       <w:bookmarkEnd w:id="7"/>
-    </w:p>
-    <w:p>
-      <w:r>
-        <w:t>Se propone la implementación de un</w:t>
-      </w:r>
-      <w:r>
-        <w:t xml:space="preserve"> sistema para la organización de las cuñas</w:t>
-      </w:r>
-      <w:r>
-        <w:t xml:space="preserve">, el cual </w:t>
-      </w:r>
-      <w:r>
-        <w:t xml:space="preserve">permitirá a los clientes poder registrarse y tener un usuario, con este usuario el cliente podrá hacer una cotización de </w:t>
-      </w:r>
-      <w:r>
-        <w:t xml:space="preserve">una cuña, si el cliente ya posee cuñas contratadas con la emisora, este podrá visualizar las características de la cuña y los horarios en los cuales se transmitirán, así el cliente puede estar seguro de que su contrato de transmisión se está llevando de manera correcta, también podrá estar  ver un historial de las cuñas que se han hecho con la emisora, con el objetivo de que el cliente pueda tener de forma confiable un log de lo que ha hecho con la emisora, </w:t>
-      </w:r>
-      <w:r>
-        <w:t xml:space="preserve">el sistema  le dará al administrador de la emisora las opciones para registrar nuevas cuñas encargadas por los clientes, le permitirá hacer el calculo correspondiente a la cuña solicitada por el cliente, además de generar reportes contables, el sistema presentara a los locutores de la radio una forma de visualizar en forma de horario las cuñas que se emitirán ese día,  el sistema en este apartado llevara una serie de recordatorios y marcas para hacer </w:t>
-      </w:r>
-      <w:r>
-        <w:t>más</w:t>
-      </w:r>
-      <w:r>
-        <w:t xml:space="preserve"> fácil la tarea de lo locut</w:t>
-      </w:r>
-      <w:r>
-        <w:t xml:space="preserve">ores y así mantener los errores al mínimo. </w:t>
+      <w:r>
+        <w:t xml:space="preserve"> </w:t>
       </w:r>
     </w:p>
     <w:p/>
@@ -2256,8 +2253,10 @@
           <w:r>
             <w:rPr>
               <w:rFonts w:ascii="Arial" w:eastAsia="Calibri" w:hAnsi="Arial" w:cs="Times New Roman"/>
+              <w:noProof/>
               <w:color w:val="365F91"/>
               <w:szCs w:val="24"/>
+              <w:lang w:val="en-US"/>
             </w:rPr>
             <w:drawing>
               <wp:inline distT="0" distB="0" distL="0" distR="0" wp14:anchorId="2AAB8A0F" wp14:editId="11DC1CF2">

</xml_diff>